<commit_message>
Implementacion de backend para modificar reservas
</commit_message>
<xml_diff>
--- a/Plan de Pruebas/Plan de Pruebas.docx
+++ b/Plan de Pruebas/Plan de Pruebas.docx
@@ -267,42 +267,22 @@
     </w:p>
     <w:tbl>
       <w:tblPr>
+        <w:tblStyle w:val="Tablaconcuadrcula"/>
         <w:tblW w:w="0" w:type="auto"/>
-        <w:tblCellSpacing w:w="15" w:type="dxa"/>
-        <w:tblBorders>
-          <w:top w:val="single" w:sz="4" w:space="0" w:color="auto"/>
-          <w:left w:val="single" w:sz="4" w:space="0" w:color="auto"/>
-          <w:bottom w:val="single" w:sz="4" w:space="0" w:color="auto"/>
-          <w:right w:val="single" w:sz="4" w:space="0" w:color="auto"/>
-          <w:insideH w:val="single" w:sz="4" w:space="0" w:color="auto"/>
-          <w:insideV w:val="single" w:sz="4" w:space="0" w:color="auto"/>
-        </w:tblBorders>
-        <w:tblCellMar>
-          <w:top w:w="15" w:type="dxa"/>
-          <w:left w:w="15" w:type="dxa"/>
-          <w:bottom w:w="15" w:type="dxa"/>
-          <w:right w:w="15" w:type="dxa"/>
-        </w:tblCellMar>
         <w:tblLook w:val="04A0" w:firstRow="1" w:lastRow="0" w:firstColumn="1" w:lastColumn="0" w:noHBand="0" w:noVBand="1"/>
       </w:tblPr>
       <w:tblGrid>
-        <w:gridCol w:w="2610"/>
-        <w:gridCol w:w="6218"/>
+        <w:gridCol w:w="2679"/>
+        <w:gridCol w:w="6149"/>
       </w:tblGrid>
       <w:tr>
-        <w:trPr>
-          <w:tblHeader/>
-          <w:tblCellSpacing w:w="15" w:type="dxa"/>
-        </w:trPr>
-        <w:tc>
-          <w:tcPr>
-            <w:tcW w:w="0" w:type="auto"/>
-            <w:vAlign w:val="center"/>
-            <w:hideMark/>
-          </w:tcPr>
-          <w:p>
-            <w:pPr>
-              <w:spacing w:after="0" w:line="240" w:lineRule="auto"/>
+        <w:tc>
+          <w:tcPr>
+            <w:tcW w:w="0" w:type="auto"/>
+            <w:hideMark/>
+          </w:tcPr>
+          <w:p>
+            <w:pPr>
               <w:jc w:val="center"/>
               <w:rPr>
                 <w:rFonts w:ascii="Times New Roman" w:eastAsia="Times New Roman" w:hAnsi="Times New Roman" w:cs="Times New Roman"/>
@@ -329,12 +309,10 @@
         <w:tc>
           <w:tcPr>
             <w:tcW w:w="0" w:type="auto"/>
-            <w:vAlign w:val="center"/>
-            <w:hideMark/>
-          </w:tcPr>
-          <w:p>
-            <w:pPr>
-              <w:spacing w:after="0" w:line="240" w:lineRule="auto"/>
+            <w:hideMark/>
+          </w:tcPr>
+          <w:p>
+            <w:pPr>
               <w:jc w:val="center"/>
               <w:rPr>
                 <w:rFonts w:ascii="Times New Roman" w:eastAsia="Times New Roman" w:hAnsi="Times New Roman" w:cs="Times New Roman"/>
@@ -360,18 +338,13 @@
         </w:tc>
       </w:tr>
       <w:tr>
-        <w:trPr>
-          <w:tblCellSpacing w:w="15" w:type="dxa"/>
-        </w:trPr>
-        <w:tc>
-          <w:tcPr>
-            <w:tcW w:w="0" w:type="auto"/>
-            <w:vAlign w:val="center"/>
-            <w:hideMark/>
-          </w:tcPr>
-          <w:p>
-            <w:pPr>
-              <w:spacing w:after="0" w:line="240" w:lineRule="auto"/>
+        <w:tc>
+          <w:tcPr>
+            <w:tcW w:w="0" w:type="auto"/>
+            <w:hideMark/>
+          </w:tcPr>
+          <w:p>
+            <w:pPr>
               <w:rPr>
                 <w:rFonts w:ascii="Times New Roman" w:eastAsia="Times New Roman" w:hAnsi="Times New Roman" w:cs="Times New Roman"/>
                 <w:kern w:val="0"/>
@@ -395,12 +368,10 @@
         <w:tc>
           <w:tcPr>
             <w:tcW w:w="0" w:type="auto"/>
-            <w:vAlign w:val="center"/>
-            <w:hideMark/>
-          </w:tcPr>
-          <w:p>
-            <w:pPr>
-              <w:spacing w:after="0" w:line="240" w:lineRule="auto"/>
+            <w:hideMark/>
+          </w:tcPr>
+          <w:p>
+            <w:pPr>
               <w:rPr>
                 <w:rFonts w:ascii="Times New Roman" w:eastAsia="Times New Roman" w:hAnsi="Times New Roman" w:cs="Times New Roman"/>
                 <w:kern w:val="0"/>
@@ -421,18 +392,13 @@
         </w:tc>
       </w:tr>
       <w:tr>
-        <w:trPr>
-          <w:tblCellSpacing w:w="15" w:type="dxa"/>
-        </w:trPr>
-        <w:tc>
-          <w:tcPr>
-            <w:tcW w:w="0" w:type="auto"/>
-            <w:vAlign w:val="center"/>
-            <w:hideMark/>
-          </w:tcPr>
-          <w:p>
-            <w:pPr>
-              <w:spacing w:after="0" w:line="240" w:lineRule="auto"/>
+        <w:tc>
+          <w:tcPr>
+            <w:tcW w:w="0" w:type="auto"/>
+            <w:hideMark/>
+          </w:tcPr>
+          <w:p>
+            <w:pPr>
               <w:rPr>
                 <w:rFonts w:ascii="Times New Roman" w:eastAsia="Times New Roman" w:hAnsi="Times New Roman" w:cs="Times New Roman"/>
                 <w:kern w:val="0"/>
@@ -456,12 +422,10 @@
         <w:tc>
           <w:tcPr>
             <w:tcW w:w="0" w:type="auto"/>
-            <w:vAlign w:val="center"/>
-            <w:hideMark/>
-          </w:tcPr>
-          <w:p>
-            <w:pPr>
-              <w:spacing w:after="0" w:line="240" w:lineRule="auto"/>
+            <w:hideMark/>
+          </w:tcPr>
+          <w:p>
+            <w:pPr>
               <w:rPr>
                 <w:rFonts w:ascii="Times New Roman" w:eastAsia="Times New Roman" w:hAnsi="Times New Roman" w:cs="Times New Roman"/>
                 <w:kern w:val="0"/>
@@ -482,18 +446,13 @@
         </w:tc>
       </w:tr>
       <w:tr>
-        <w:trPr>
-          <w:tblCellSpacing w:w="15" w:type="dxa"/>
-        </w:trPr>
-        <w:tc>
-          <w:tcPr>
-            <w:tcW w:w="0" w:type="auto"/>
-            <w:vAlign w:val="center"/>
-            <w:hideMark/>
-          </w:tcPr>
-          <w:p>
-            <w:pPr>
-              <w:spacing w:after="0" w:line="240" w:lineRule="auto"/>
+        <w:tc>
+          <w:tcPr>
+            <w:tcW w:w="0" w:type="auto"/>
+            <w:hideMark/>
+          </w:tcPr>
+          <w:p>
+            <w:pPr>
               <w:rPr>
                 <w:rFonts w:ascii="Times New Roman" w:eastAsia="Times New Roman" w:hAnsi="Times New Roman" w:cs="Times New Roman"/>
                 <w:kern w:val="0"/>
@@ -517,12 +476,10 @@
         <w:tc>
           <w:tcPr>
             <w:tcW w:w="0" w:type="auto"/>
-            <w:vAlign w:val="center"/>
-            <w:hideMark/>
-          </w:tcPr>
-          <w:p>
-            <w:pPr>
-              <w:spacing w:after="0" w:line="240" w:lineRule="auto"/>
+            <w:hideMark/>
+          </w:tcPr>
+          <w:p>
+            <w:pPr>
               <w:rPr>
                 <w:rFonts w:ascii="Times New Roman" w:eastAsia="Times New Roman" w:hAnsi="Times New Roman" w:cs="Times New Roman"/>
                 <w:kern w:val="0"/>
@@ -543,18 +500,13 @@
         </w:tc>
       </w:tr>
       <w:tr>
-        <w:trPr>
-          <w:tblCellSpacing w:w="15" w:type="dxa"/>
-        </w:trPr>
-        <w:tc>
-          <w:tcPr>
-            <w:tcW w:w="0" w:type="auto"/>
-            <w:vAlign w:val="center"/>
-            <w:hideMark/>
-          </w:tcPr>
-          <w:p>
-            <w:pPr>
-              <w:spacing w:after="0" w:line="240" w:lineRule="auto"/>
+        <w:tc>
+          <w:tcPr>
+            <w:tcW w:w="0" w:type="auto"/>
+            <w:hideMark/>
+          </w:tcPr>
+          <w:p>
+            <w:pPr>
               <w:rPr>
                 <w:rFonts w:ascii="Times New Roman" w:eastAsia="Times New Roman" w:hAnsi="Times New Roman" w:cs="Times New Roman"/>
                 <w:kern w:val="0"/>
@@ -578,12 +530,10 @@
         <w:tc>
           <w:tcPr>
             <w:tcW w:w="0" w:type="auto"/>
-            <w:vAlign w:val="center"/>
-            <w:hideMark/>
-          </w:tcPr>
-          <w:p>
-            <w:pPr>
-              <w:spacing w:after="0" w:line="240" w:lineRule="auto"/>
+            <w:hideMark/>
+          </w:tcPr>
+          <w:p>
+            <w:pPr>
               <w:rPr>
                 <w:rFonts w:ascii="Times New Roman" w:eastAsia="Times New Roman" w:hAnsi="Times New Roman" w:cs="Times New Roman"/>
                 <w:kern w:val="0"/>
@@ -604,18 +554,13 @@
         </w:tc>
       </w:tr>
       <w:tr>
-        <w:trPr>
-          <w:tblCellSpacing w:w="15" w:type="dxa"/>
-        </w:trPr>
-        <w:tc>
-          <w:tcPr>
-            <w:tcW w:w="0" w:type="auto"/>
-            <w:vAlign w:val="center"/>
-            <w:hideMark/>
-          </w:tcPr>
-          <w:p>
-            <w:pPr>
-              <w:spacing w:after="0" w:line="240" w:lineRule="auto"/>
+        <w:tc>
+          <w:tcPr>
+            <w:tcW w:w="0" w:type="auto"/>
+            <w:hideMark/>
+          </w:tcPr>
+          <w:p>
+            <w:pPr>
               <w:rPr>
                 <w:rFonts w:ascii="Times New Roman" w:eastAsia="Times New Roman" w:hAnsi="Times New Roman" w:cs="Times New Roman"/>
                 <w:kern w:val="0"/>
@@ -639,12 +584,10 @@
         <w:tc>
           <w:tcPr>
             <w:tcW w:w="0" w:type="auto"/>
-            <w:vAlign w:val="center"/>
-            <w:hideMark/>
-          </w:tcPr>
-          <w:p>
-            <w:pPr>
-              <w:spacing w:after="0" w:line="240" w:lineRule="auto"/>
+            <w:hideMark/>
+          </w:tcPr>
+          <w:p>
+            <w:pPr>
               <w:rPr>
                 <w:rFonts w:ascii="Times New Roman" w:eastAsia="Times New Roman" w:hAnsi="Times New Roman" w:cs="Times New Roman"/>
                 <w:kern w:val="0"/>
@@ -666,6 +609,755 @@
       </w:tr>
     </w:tbl>
     <w:p/>
+    <w:p>
+      <w:pPr>
+        <w:rPr>
+          <w:b/>
+          <w:bCs/>
+        </w:rPr>
+      </w:pPr>
+      <w:r>
+        <w:rPr>
+          <w:b/>
+          <w:bCs/>
+        </w:rPr>
+        <w:t>Casos de Prueba</w:t>
+      </w:r>
+    </w:p>
+    <w:p>
+      <w:r>
+        <w:t>Se documentan a continuación los principales casos de prueba:</w:t>
+      </w:r>
+    </w:p>
+    <w:p>
+      <w:pPr>
+        <w:rPr>
+          <w:b/>
+          <w:bCs/>
+        </w:rPr>
+      </w:pPr>
+      <w:r>
+        <w:rPr>
+          <w:rFonts w:ascii="Segoe UI Emoji" w:hAnsi="Segoe UI Emoji" w:cs="Segoe UI Emoji"/>
+          <w:b/>
+          <w:bCs/>
+        </w:rPr>
+        <w:t>📌</w:t>
+      </w:r>
+      <w:r>
+        <w:rPr>
+          <w:b/>
+          <w:bCs/>
+        </w:rPr>
+        <w:t xml:space="preserve"> Tabla resumen (extracto)</w:t>
+      </w:r>
+    </w:p>
+    <w:tbl>
+      <w:tblPr>
+        <w:tblStyle w:val="Tablaconcuadrcula"/>
+        <w:tblW w:w="0" w:type="auto"/>
+        <w:tblLook w:val="04A0" w:firstRow="1" w:lastRow="0" w:firstColumn="1" w:lastColumn="0" w:noHBand="0" w:noVBand="1"/>
+      </w:tblPr>
+      <w:tblGrid>
+        <w:gridCol w:w="543"/>
+        <w:gridCol w:w="1644"/>
+        <w:gridCol w:w="1439"/>
+        <w:gridCol w:w="1360"/>
+        <w:gridCol w:w="1748"/>
+        <w:gridCol w:w="906"/>
+        <w:gridCol w:w="1188"/>
+      </w:tblGrid>
+      <w:tr>
+        <w:tc>
+          <w:tcPr>
+            <w:tcW w:w="0" w:type="auto"/>
+            <w:hideMark/>
+          </w:tcPr>
+          <w:p>
+            <w:pPr>
+              <w:spacing w:after="160" w:line="278" w:lineRule="auto"/>
+              <w:rPr>
+                <w:b/>
+                <w:bCs/>
+              </w:rPr>
+            </w:pPr>
+            <w:r>
+              <w:rPr>
+                <w:b/>
+                <w:bCs/>
+              </w:rPr>
+              <w:t>ID</w:t>
+            </w:r>
+          </w:p>
+        </w:tc>
+        <w:tc>
+          <w:tcPr>
+            <w:tcW w:w="0" w:type="auto"/>
+            <w:hideMark/>
+          </w:tcPr>
+          <w:p>
+            <w:pPr>
+              <w:spacing w:after="160" w:line="278" w:lineRule="auto"/>
+              <w:rPr>
+                <w:b/>
+                <w:bCs/>
+              </w:rPr>
+            </w:pPr>
+            <w:r>
+              <w:rPr>
+                <w:b/>
+                <w:bCs/>
+              </w:rPr>
+              <w:t>Funcionalidad</w:t>
+            </w:r>
+          </w:p>
+        </w:tc>
+        <w:tc>
+          <w:tcPr>
+            <w:tcW w:w="0" w:type="auto"/>
+            <w:hideMark/>
+          </w:tcPr>
+          <w:p>
+            <w:pPr>
+              <w:spacing w:after="160" w:line="278" w:lineRule="auto"/>
+              <w:rPr>
+                <w:b/>
+                <w:bCs/>
+              </w:rPr>
+            </w:pPr>
+            <w:r>
+              <w:rPr>
+                <w:b/>
+                <w:bCs/>
+              </w:rPr>
+              <w:t>Caso de prueba</w:t>
+            </w:r>
+          </w:p>
+        </w:tc>
+        <w:tc>
+          <w:tcPr>
+            <w:tcW w:w="0" w:type="auto"/>
+            <w:hideMark/>
+          </w:tcPr>
+          <w:p>
+            <w:pPr>
+              <w:spacing w:after="160" w:line="278" w:lineRule="auto"/>
+              <w:rPr>
+                <w:b/>
+                <w:bCs/>
+              </w:rPr>
+            </w:pPr>
+            <w:r>
+              <w:rPr>
+                <w:b/>
+                <w:bCs/>
+              </w:rPr>
+              <w:t>Entrada</w:t>
+            </w:r>
+          </w:p>
+        </w:tc>
+        <w:tc>
+          <w:tcPr>
+            <w:tcW w:w="0" w:type="auto"/>
+            <w:hideMark/>
+          </w:tcPr>
+          <w:p>
+            <w:pPr>
+              <w:spacing w:after="160" w:line="278" w:lineRule="auto"/>
+              <w:rPr>
+                <w:b/>
+                <w:bCs/>
+              </w:rPr>
+            </w:pPr>
+            <w:r>
+              <w:rPr>
+                <w:b/>
+                <w:bCs/>
+              </w:rPr>
+              <w:t>Resultado esperado</w:t>
+            </w:r>
+          </w:p>
+        </w:tc>
+        <w:tc>
+          <w:tcPr>
+            <w:tcW w:w="0" w:type="auto"/>
+            <w:hideMark/>
+          </w:tcPr>
+          <w:p>
+            <w:pPr>
+              <w:spacing w:after="160" w:line="278" w:lineRule="auto"/>
+              <w:rPr>
+                <w:b/>
+                <w:bCs/>
+              </w:rPr>
+            </w:pPr>
+            <w:r>
+              <w:rPr>
+                <w:b/>
+                <w:bCs/>
+              </w:rPr>
+              <w:t>Estado</w:t>
+            </w:r>
+          </w:p>
+        </w:tc>
+        <w:tc>
+          <w:tcPr>
+            <w:tcW w:w="0" w:type="auto"/>
+            <w:hideMark/>
+          </w:tcPr>
+          <w:p>
+            <w:pPr>
+              <w:spacing w:after="160" w:line="278" w:lineRule="auto"/>
+              <w:rPr>
+                <w:b/>
+                <w:bCs/>
+              </w:rPr>
+            </w:pPr>
+            <w:r>
+              <w:rPr>
+                <w:b/>
+                <w:bCs/>
+              </w:rPr>
+              <w:t>Evidencia</w:t>
+            </w:r>
+          </w:p>
+        </w:tc>
+      </w:tr>
+      <w:tr>
+        <w:tc>
+          <w:tcPr>
+            <w:tcW w:w="0" w:type="auto"/>
+            <w:hideMark/>
+          </w:tcPr>
+          <w:p>
+            <w:pPr>
+              <w:spacing w:after="160" w:line="278" w:lineRule="auto"/>
+            </w:pPr>
+            <w:r>
+              <w:t>TC-01</w:t>
+            </w:r>
+          </w:p>
+        </w:tc>
+        <w:tc>
+          <w:tcPr>
+            <w:tcW w:w="0" w:type="auto"/>
+            <w:hideMark/>
+          </w:tcPr>
+          <w:p>
+            <w:pPr>
+              <w:spacing w:after="160" w:line="278" w:lineRule="auto"/>
+            </w:pPr>
+            <w:proofErr w:type="spellStart"/>
+            <w:r>
+              <w:t>Login</w:t>
+            </w:r>
+            <w:proofErr w:type="spellEnd"/>
+          </w:p>
+        </w:tc>
+        <w:tc>
+          <w:tcPr>
+            <w:tcW w:w="0" w:type="auto"/>
+            <w:hideMark/>
+          </w:tcPr>
+          <w:p>
+            <w:pPr>
+              <w:spacing w:after="160" w:line="278" w:lineRule="auto"/>
+            </w:pPr>
+            <w:r>
+              <w:t>Iniciar sesión con credenciales válidas</w:t>
+            </w:r>
+          </w:p>
+        </w:tc>
+        <w:tc>
+          <w:tcPr>
+            <w:tcW w:w="0" w:type="auto"/>
+            <w:hideMark/>
+          </w:tcPr>
+          <w:p>
+            <w:pPr>
+              <w:spacing w:after="160" w:line="278" w:lineRule="auto"/>
+            </w:pPr>
+            <w:proofErr w:type="spellStart"/>
+            <w:r>
+              <w:t>user</w:t>
+            </w:r>
+            <w:proofErr w:type="spellEnd"/>
+            <w:r>
+              <w:t xml:space="preserve">: </w:t>
+            </w:r>
+            <w:proofErr w:type="spellStart"/>
+            <w:r>
+              <w:t>admin</w:t>
+            </w:r>
+            <w:proofErr w:type="spellEnd"/>
+            <w:r>
+              <w:t xml:space="preserve">, </w:t>
+            </w:r>
+            <w:proofErr w:type="spellStart"/>
+            <w:r>
+              <w:t>pass</w:t>
+            </w:r>
+            <w:proofErr w:type="spellEnd"/>
+            <w:r>
+              <w:t>: 1234</w:t>
+            </w:r>
+          </w:p>
+        </w:tc>
+        <w:tc>
+          <w:tcPr>
+            <w:tcW w:w="0" w:type="auto"/>
+            <w:hideMark/>
+          </w:tcPr>
+          <w:p>
+            <w:pPr>
+              <w:spacing w:after="160" w:line="278" w:lineRule="auto"/>
+            </w:pPr>
+            <w:r>
+              <w:t>Acceso concedido, redirección al panel</w:t>
+            </w:r>
+          </w:p>
+        </w:tc>
+        <w:tc>
+          <w:tcPr>
+            <w:tcW w:w="0" w:type="auto"/>
+            <w:hideMark/>
+          </w:tcPr>
+          <w:p>
+            <w:pPr>
+              <w:spacing w:after="160" w:line="278" w:lineRule="auto"/>
+            </w:pPr>
+            <w:r>
+              <w:t>OK</w:t>
+            </w:r>
+          </w:p>
+        </w:tc>
+        <w:tc>
+          <w:tcPr>
+            <w:tcW w:w="0" w:type="auto"/>
+            <w:hideMark/>
+          </w:tcPr>
+          <w:p>
+            <w:pPr>
+              <w:spacing w:after="160" w:line="278" w:lineRule="auto"/>
+            </w:pPr>
+            <w:r>
+              <w:t>Captura 1</w:t>
+            </w:r>
+          </w:p>
+        </w:tc>
+      </w:tr>
+      <w:tr>
+        <w:tc>
+          <w:tcPr>
+            <w:tcW w:w="0" w:type="auto"/>
+            <w:hideMark/>
+          </w:tcPr>
+          <w:p>
+            <w:pPr>
+              <w:spacing w:after="160" w:line="278" w:lineRule="auto"/>
+            </w:pPr>
+            <w:r>
+              <w:t>TC-02</w:t>
+            </w:r>
+          </w:p>
+        </w:tc>
+        <w:tc>
+          <w:tcPr>
+            <w:tcW w:w="0" w:type="auto"/>
+            <w:hideMark/>
+          </w:tcPr>
+          <w:p>
+            <w:pPr>
+              <w:spacing w:after="160" w:line="278" w:lineRule="auto"/>
+            </w:pPr>
+            <w:r>
+              <w:t>Crear reserva</w:t>
+            </w:r>
+          </w:p>
+        </w:tc>
+        <w:tc>
+          <w:tcPr>
+            <w:tcW w:w="0" w:type="auto"/>
+            <w:hideMark/>
+          </w:tcPr>
+          <w:p>
+            <w:pPr>
+              <w:spacing w:after="160" w:line="278" w:lineRule="auto"/>
+            </w:pPr>
+            <w:r>
+              <w:t>Reservar espacio disponible</w:t>
+            </w:r>
+          </w:p>
+        </w:tc>
+        <w:tc>
+          <w:tcPr>
+            <w:tcW w:w="0" w:type="auto"/>
+            <w:hideMark/>
+          </w:tcPr>
+          <w:p>
+            <w:pPr>
+              <w:spacing w:after="160" w:line="278" w:lineRule="auto"/>
+            </w:pPr>
+            <w:r>
+              <w:t>Patente: XXYY11, Hora: 09:00</w:t>
+            </w:r>
+          </w:p>
+        </w:tc>
+        <w:tc>
+          <w:tcPr>
+            <w:tcW w:w="0" w:type="auto"/>
+            <w:hideMark/>
+          </w:tcPr>
+          <w:p>
+            <w:pPr>
+              <w:spacing w:after="160" w:line="278" w:lineRule="auto"/>
+            </w:pPr>
+            <w:r>
+              <w:t>Reserva creada y almacenada en DB</w:t>
+            </w:r>
+          </w:p>
+        </w:tc>
+        <w:tc>
+          <w:tcPr>
+            <w:tcW w:w="0" w:type="auto"/>
+            <w:hideMark/>
+          </w:tcPr>
+          <w:p>
+            <w:pPr>
+              <w:spacing w:after="160" w:line="278" w:lineRule="auto"/>
+            </w:pPr>
+            <w:r>
+              <w:t>OK</w:t>
+            </w:r>
+          </w:p>
+        </w:tc>
+        <w:tc>
+          <w:tcPr>
+            <w:tcW w:w="0" w:type="auto"/>
+            <w:hideMark/>
+          </w:tcPr>
+          <w:p>
+            <w:pPr>
+              <w:spacing w:after="160" w:line="278" w:lineRule="auto"/>
+            </w:pPr>
+            <w:r>
+              <w:t>Captura 2</w:t>
+            </w:r>
+          </w:p>
+        </w:tc>
+      </w:tr>
+      <w:tr>
+        <w:tc>
+          <w:tcPr>
+            <w:tcW w:w="0" w:type="auto"/>
+            <w:hideMark/>
+          </w:tcPr>
+          <w:p>
+            <w:pPr>
+              <w:spacing w:after="160" w:line="278" w:lineRule="auto"/>
+            </w:pPr>
+            <w:r>
+              <w:t>TC-03</w:t>
+            </w:r>
+          </w:p>
+        </w:tc>
+        <w:tc>
+          <w:tcPr>
+            <w:tcW w:w="0" w:type="auto"/>
+            <w:hideMark/>
+          </w:tcPr>
+          <w:p>
+            <w:pPr>
+              <w:spacing w:after="160" w:line="278" w:lineRule="auto"/>
+            </w:pPr>
+            <w:r>
+              <w:t>Cancelar reserva</w:t>
+            </w:r>
+          </w:p>
+        </w:tc>
+        <w:tc>
+          <w:tcPr>
+            <w:tcW w:w="0" w:type="auto"/>
+            <w:hideMark/>
+          </w:tcPr>
+          <w:p>
+            <w:pPr>
+              <w:spacing w:after="160" w:line="278" w:lineRule="auto"/>
+            </w:pPr>
+            <w:r>
+              <w:t>Cancelar una reserva existente</w:t>
+            </w:r>
+          </w:p>
+        </w:tc>
+        <w:tc>
+          <w:tcPr>
+            <w:tcW w:w="0" w:type="auto"/>
+            <w:hideMark/>
+          </w:tcPr>
+          <w:p>
+            <w:pPr>
+              <w:spacing w:after="160" w:line="278" w:lineRule="auto"/>
+            </w:pPr>
+            <w:r>
+              <w:t>ID reserva: 5</w:t>
+            </w:r>
+          </w:p>
+        </w:tc>
+        <w:tc>
+          <w:tcPr>
+            <w:tcW w:w="0" w:type="auto"/>
+            <w:hideMark/>
+          </w:tcPr>
+          <w:p>
+            <w:pPr>
+              <w:spacing w:after="160" w:line="278" w:lineRule="auto"/>
+            </w:pPr>
+            <w:r>
+              <w:t>Estado actualizado a 'cancelado'</w:t>
+            </w:r>
+          </w:p>
+        </w:tc>
+        <w:tc>
+          <w:tcPr>
+            <w:tcW w:w="0" w:type="auto"/>
+            <w:hideMark/>
+          </w:tcPr>
+          <w:p>
+            <w:pPr>
+              <w:spacing w:after="160" w:line="278" w:lineRule="auto"/>
+            </w:pPr>
+            <w:r>
+              <w:t>OK</w:t>
+            </w:r>
+          </w:p>
+        </w:tc>
+        <w:tc>
+          <w:tcPr>
+            <w:tcW w:w="0" w:type="auto"/>
+            <w:hideMark/>
+          </w:tcPr>
+          <w:p>
+            <w:pPr>
+              <w:spacing w:after="160" w:line="278" w:lineRule="auto"/>
+            </w:pPr>
+            <w:r>
+              <w:t>Captura 3</w:t>
+            </w:r>
+          </w:p>
+        </w:tc>
+      </w:tr>
+      <w:tr>
+        <w:tc>
+          <w:tcPr>
+            <w:tcW w:w="0" w:type="auto"/>
+            <w:hideMark/>
+          </w:tcPr>
+          <w:p>
+            <w:pPr>
+              <w:spacing w:after="160" w:line="278" w:lineRule="auto"/>
+            </w:pPr>
+            <w:r>
+              <w:t>TC-04</w:t>
+            </w:r>
+          </w:p>
+        </w:tc>
+        <w:tc>
+          <w:tcPr>
+            <w:tcW w:w="0" w:type="auto"/>
+            <w:hideMark/>
+          </w:tcPr>
+          <w:p>
+            <w:pPr>
+              <w:spacing w:after="160" w:line="278" w:lineRule="auto"/>
+            </w:pPr>
+            <w:r>
+              <w:t>Ver mapa</w:t>
+            </w:r>
+          </w:p>
+        </w:tc>
+        <w:tc>
+          <w:tcPr>
+            <w:tcW w:w="0" w:type="auto"/>
+            <w:hideMark/>
+          </w:tcPr>
+          <w:p>
+            <w:pPr>
+              <w:spacing w:after="160" w:line="278" w:lineRule="auto"/>
+            </w:pPr>
+            <w:r>
+              <w:t>Visualizar espacios disponibles</w:t>
+            </w:r>
+          </w:p>
+        </w:tc>
+        <w:tc>
+          <w:tcPr>
+            <w:tcW w:w="0" w:type="auto"/>
+            <w:hideMark/>
+          </w:tcPr>
+          <w:p>
+            <w:pPr>
+              <w:spacing w:after="160" w:line="278" w:lineRule="auto"/>
+            </w:pPr>
+            <w:r>
+              <w:t>Usuario autenticado</w:t>
+            </w:r>
+          </w:p>
+        </w:tc>
+        <w:tc>
+          <w:tcPr>
+            <w:tcW w:w="0" w:type="auto"/>
+            <w:hideMark/>
+          </w:tcPr>
+          <w:p>
+            <w:pPr>
+              <w:spacing w:after="160" w:line="278" w:lineRule="auto"/>
+            </w:pPr>
+            <w:r>
+              <w:t>Mapa muestra los espacios libres/ocupados</w:t>
+            </w:r>
+          </w:p>
+        </w:tc>
+        <w:tc>
+          <w:tcPr>
+            <w:tcW w:w="0" w:type="auto"/>
+            <w:hideMark/>
+          </w:tcPr>
+          <w:p>
+            <w:pPr>
+              <w:spacing w:after="160" w:line="278" w:lineRule="auto"/>
+            </w:pPr>
+            <w:r>
+              <w:t>OK</w:t>
+            </w:r>
+          </w:p>
+        </w:tc>
+        <w:tc>
+          <w:tcPr>
+            <w:tcW w:w="0" w:type="auto"/>
+            <w:hideMark/>
+          </w:tcPr>
+          <w:p>
+            <w:pPr>
+              <w:spacing w:after="160" w:line="278" w:lineRule="auto"/>
+            </w:pPr>
+            <w:r>
+              <w:t>Captura 4</w:t>
+            </w:r>
+          </w:p>
+        </w:tc>
+      </w:tr>
+      <w:tr>
+        <w:tc>
+          <w:tcPr>
+            <w:tcW w:w="0" w:type="auto"/>
+            <w:hideMark/>
+          </w:tcPr>
+          <w:p>
+            <w:pPr>
+              <w:spacing w:after="160" w:line="278" w:lineRule="auto"/>
+            </w:pPr>
+            <w:r>
+              <w:lastRenderedPageBreak/>
+              <w:t>TC-05</w:t>
+            </w:r>
+          </w:p>
+        </w:tc>
+        <w:tc>
+          <w:tcPr>
+            <w:tcW w:w="0" w:type="auto"/>
+            <w:hideMark/>
+          </w:tcPr>
+          <w:p>
+            <w:pPr>
+              <w:spacing w:after="160" w:line="278" w:lineRule="auto"/>
+            </w:pPr>
+            <w:r>
+              <w:t>Acceso restringido</w:t>
+            </w:r>
+          </w:p>
+        </w:tc>
+        <w:tc>
+          <w:tcPr>
+            <w:tcW w:w="0" w:type="auto"/>
+            <w:hideMark/>
+          </w:tcPr>
+          <w:p>
+            <w:pPr>
+              <w:spacing w:after="160" w:line="278" w:lineRule="auto"/>
+            </w:pPr>
+            <w:r>
+              <w:t xml:space="preserve">Acceder al sistema sin </w:t>
+            </w:r>
+            <w:proofErr w:type="spellStart"/>
+            <w:r>
+              <w:t>login</w:t>
+            </w:r>
+            <w:proofErr w:type="spellEnd"/>
+          </w:p>
+        </w:tc>
+        <w:tc>
+          <w:tcPr>
+            <w:tcW w:w="0" w:type="auto"/>
+            <w:hideMark/>
+          </w:tcPr>
+          <w:p>
+            <w:pPr>
+              <w:spacing w:after="160" w:line="278" w:lineRule="auto"/>
+            </w:pPr>
+            <w:r>
+              <w:t>URL protegida</w:t>
+            </w:r>
+          </w:p>
+        </w:tc>
+        <w:tc>
+          <w:tcPr>
+            <w:tcW w:w="0" w:type="auto"/>
+            <w:hideMark/>
+          </w:tcPr>
+          <w:p>
+            <w:pPr>
+              <w:spacing w:after="160" w:line="278" w:lineRule="auto"/>
+            </w:pPr>
+            <w:r>
+              <w:t xml:space="preserve">Redirección a pantalla de </w:t>
+            </w:r>
+            <w:proofErr w:type="spellStart"/>
+            <w:r>
+              <w:t>login</w:t>
+            </w:r>
+            <w:proofErr w:type="spellEnd"/>
+          </w:p>
+        </w:tc>
+        <w:tc>
+          <w:tcPr>
+            <w:tcW w:w="0" w:type="auto"/>
+            <w:hideMark/>
+          </w:tcPr>
+          <w:p>
+            <w:pPr>
+              <w:spacing w:after="160" w:line="278" w:lineRule="auto"/>
+            </w:pPr>
+            <w:r>
+              <w:t>OK</w:t>
+            </w:r>
+          </w:p>
+        </w:tc>
+        <w:tc>
+          <w:tcPr>
+            <w:tcW w:w="0" w:type="auto"/>
+            <w:hideMark/>
+          </w:tcPr>
+          <w:p>
+            <w:pPr>
+              <w:spacing w:after="160" w:line="278" w:lineRule="auto"/>
+            </w:pPr>
+            <w:r>
+              <w:t>Captura 5</w:t>
+            </w:r>
+          </w:p>
+        </w:tc>
+      </w:tr>
+    </w:tbl>
     <w:p/>
     <w:sectPr>
       <w:pgSz w:w="12240" w:h="15840"/>
@@ -2063,6 +2755,82 @@
       <w:bCs/>
     </w:rPr>
   </w:style>
+  <w:style w:type="table" w:styleId="Tablaconcuadrcula">
+    <w:name w:val="Table Grid"/>
+    <w:basedOn w:val="Tablanormal"/>
+    <w:uiPriority w:val="39"/>
+    <w:rsid w:val="005A1704"/>
+    <w:pPr>
+      <w:spacing w:after="0" w:line="240" w:lineRule="auto"/>
+    </w:pPr>
+    <w:tblPr>
+      <w:tblBorders>
+        <w:top w:val="single" w:sz="4" w:space="0" w:color="auto"/>
+        <w:left w:val="single" w:sz="4" w:space="0" w:color="auto"/>
+        <w:bottom w:val="single" w:sz="4" w:space="0" w:color="auto"/>
+        <w:right w:val="single" w:sz="4" w:space="0" w:color="auto"/>
+        <w:insideH w:val="single" w:sz="4" w:space="0" w:color="auto"/>
+        <w:insideV w:val="single" w:sz="4" w:space="0" w:color="auto"/>
+      </w:tblBorders>
+    </w:tblPr>
+  </w:style>
+  <w:style w:type="table" w:styleId="Tablaconcuadrcula1clara">
+    <w:name w:val="Grid Table 1 Light"/>
+    <w:basedOn w:val="Tablanormal"/>
+    <w:uiPriority w:val="46"/>
+    <w:rsid w:val="005A1704"/>
+    <w:pPr>
+      <w:spacing w:after="0" w:line="240" w:lineRule="auto"/>
+    </w:pPr>
+    <w:tblPr>
+      <w:tblStyleRowBandSize w:val="1"/>
+      <w:tblStyleColBandSize w:val="1"/>
+      <w:tblBorders>
+        <w:top w:val="single" w:sz="4" w:space="0" w:color="999999" w:themeColor="text1" w:themeTint="66"/>
+        <w:left w:val="single" w:sz="4" w:space="0" w:color="999999" w:themeColor="text1" w:themeTint="66"/>
+        <w:bottom w:val="single" w:sz="4" w:space="0" w:color="999999" w:themeColor="text1" w:themeTint="66"/>
+        <w:right w:val="single" w:sz="4" w:space="0" w:color="999999" w:themeColor="text1" w:themeTint="66"/>
+        <w:insideH w:val="single" w:sz="4" w:space="0" w:color="999999" w:themeColor="text1" w:themeTint="66"/>
+        <w:insideV w:val="single" w:sz="4" w:space="0" w:color="999999" w:themeColor="text1" w:themeTint="66"/>
+      </w:tblBorders>
+    </w:tblPr>
+    <w:tblStylePr w:type="firstRow">
+      <w:rPr>
+        <w:b/>
+        <w:bCs/>
+      </w:rPr>
+      <w:tblPr/>
+      <w:tcPr>
+        <w:tcBorders>
+          <w:bottom w:val="single" w:sz="12" w:space="0" w:color="666666" w:themeColor="text1" w:themeTint="99"/>
+        </w:tcBorders>
+      </w:tcPr>
+    </w:tblStylePr>
+    <w:tblStylePr w:type="lastRow">
+      <w:rPr>
+        <w:b/>
+        <w:bCs/>
+      </w:rPr>
+      <w:tblPr/>
+      <w:tcPr>
+        <w:tcBorders>
+          <w:top w:val="double" w:sz="2" w:space="0" w:color="666666" w:themeColor="text1" w:themeTint="99"/>
+        </w:tcBorders>
+      </w:tcPr>
+    </w:tblStylePr>
+    <w:tblStylePr w:type="firstCol">
+      <w:rPr>
+        <w:b/>
+        <w:bCs/>
+      </w:rPr>
+    </w:tblStylePr>
+    <w:tblStylePr w:type="lastCol">
+      <w:rPr>
+        <w:b/>
+        <w:bCs/>
+      </w:rPr>
+    </w:tblStylePr>
+  </w:style>
 </w:styles>
 </file>
 

</xml_diff>